<commit_message>
Updated docker docs and added new files
</commit_message>
<xml_diff>
--- a/BackendDockerfile.docx
+++ b/BackendDockerfile.docx
@@ -31,6 +31,14 @@
           <w:szCs w:val="28"/>
         </w:rPr>
       </w:pPr>
+      <w:r>
+        <w:rPr>
+          <w:rFonts w:ascii="Cambria" w:hAnsi="Cambria"/>
+          <w:sz w:val="28"/>
+          <w:szCs w:val="28"/>
+        </w:rPr>
+        <w:t>FROM openjdk:23</w:t>
+      </w:r>
     </w:p>
     <w:p>
       <w:pPr>
@@ -46,7 +54,7 @@
           <w:sz w:val="28"/>
           <w:szCs w:val="28"/>
         </w:rPr>
-        <w:t>FROM openjdk:23</w:t>
+        <w:t>WORKDIR /app</w:t>
       </w:r>
     </w:p>
     <w:p>
@@ -63,7 +71,7 @@
           <w:sz w:val="28"/>
           <w:szCs w:val="28"/>
         </w:rPr>
-        <w:t>WORKDIR /app</w:t>
+        <w:t>COPY quantumsoft.jar app.jar</w:t>
       </w:r>
     </w:p>
     <w:p>
@@ -80,7 +88,7 @@
           <w:sz w:val="28"/>
           <w:szCs w:val="28"/>
         </w:rPr>
-        <w:t>COPY quantumsoft.jar app.jar</w:t>
+        <w:t>EXPOSE 8080</w:t>
       </w:r>
     </w:p>
     <w:p>
@@ -97,7 +105,103 @@
           <w:sz w:val="28"/>
           <w:szCs w:val="28"/>
         </w:rPr>
-        <w:t>EXPOSE 8080</w:t>
+        <w:t>ENTRYPOINT [</w:t>
+      </w:r>
+      <w:r>
+        <w:rPr>
+          <w:rFonts w:ascii="Cambria" w:hAnsi="Cambria"/>
+          <w:sz w:val="28"/>
+          <w:szCs w:val="28"/>
+        </w:rPr>
+        <w:t>“</w:t>
+      </w:r>
+      <w:r>
+        <w:rPr>
+          <w:rFonts w:ascii="Cambria" w:hAnsi="Cambria"/>
+          <w:sz w:val="28"/>
+          <w:szCs w:val="28"/>
+        </w:rPr>
+        <w:t>java</w:t>
+      </w:r>
+      <w:r>
+        <w:rPr>
+          <w:rFonts w:ascii="Cambria" w:hAnsi="Cambria"/>
+          <w:sz w:val="28"/>
+          <w:szCs w:val="28"/>
+        </w:rPr>
+        <w:t>”</w:t>
+      </w:r>
+      <w:r>
+        <w:rPr>
+          <w:rFonts w:ascii="Cambria" w:hAnsi="Cambria"/>
+          <w:sz w:val="28"/>
+          <w:szCs w:val="28"/>
+        </w:rPr>
+        <w:t xml:space="preserve">, </w:t>
+      </w:r>
+      <w:r>
+        <w:rPr>
+          <w:rFonts w:ascii="Cambria" w:hAnsi="Cambria"/>
+          <w:sz w:val="28"/>
+          <w:szCs w:val="28"/>
+        </w:rPr>
+        <w:t>“</w:t>
+      </w:r>
+      <w:r>
+        <w:rPr>
+          <w:rFonts w:ascii="Cambria" w:hAnsi="Cambria"/>
+          <w:sz w:val="28"/>
+          <w:szCs w:val="28"/>
+        </w:rPr>
+        <w:t>-jar</w:t>
+      </w:r>
+      <w:r>
+        <w:rPr>
+          <w:rFonts w:ascii="Cambria" w:hAnsi="Cambria"/>
+          <w:sz w:val="28"/>
+          <w:szCs w:val="28"/>
+        </w:rPr>
+        <w:t>”</w:t>
+      </w:r>
+      <w:r>
+        <w:rPr>
+          <w:rFonts w:ascii="Cambria" w:hAnsi="Cambria"/>
+          <w:sz w:val="28"/>
+          <w:szCs w:val="28"/>
+        </w:rPr>
+        <w:t xml:space="preserve">, </w:t>
+      </w:r>
+      <w:r>
+        <w:rPr>
+          <w:rFonts w:ascii="Cambria" w:hAnsi="Cambria"/>
+          <w:sz w:val="28"/>
+          <w:szCs w:val="28"/>
+        </w:rPr>
+        <w:t>“</w:t>
+      </w:r>
+      <w:r>
+        <w:rPr>
+          <w:rFonts w:ascii="Cambria" w:hAnsi="Cambria"/>
+          <w:sz w:val="28"/>
+          <w:szCs w:val="28"/>
+        </w:rPr>
+        <w:t>app.jar</w:t>
+      </w:r>
+      <w:r>
+        <w:rPr>
+          <w:rFonts w:ascii="Cambria" w:hAnsi="Cambria"/>
+          <w:sz w:val="28"/>
+          <w:szCs w:val="28"/>
+        </w:rPr>
+        <w:t>”</w:t>
+      </w:r>
+      <w:r>
+        <w:rPr>
+          <w:rFonts w:ascii="Cambria" w:hAnsi="Cambria"/>
+          <w:sz w:val="28"/>
+          <w:szCs w:val="28"/>
+        </w:rPr>
+        <w:t>]</w:t>
       </w:r>
     </w:p>
     <w:p>
@@ -108,110 +212,185 @@
           <w:szCs w:val="28"/>
         </w:rPr>
       </w:pPr>
-      <w:r>
-        <w:rPr>
-          <w:rFonts w:ascii="Cambria" w:hAnsi="Cambria"/>
-          <w:sz w:val="28"/>
-          <w:szCs w:val="28"/>
-        </w:rPr>
-        <w:t>ENTRYPOINT [</w:t>
-      </w:r>
-      <w:r>
-        <w:rPr>
-          <w:rFonts w:ascii="Cambria" w:hAnsi="Cambria"/>
-          <w:sz w:val="28"/>
-          <w:szCs w:val="28"/>
-        </w:rPr>
-        <w:t>“</w:t>
-      </w:r>
-      <w:r>
-        <w:rPr>
-          <w:rFonts w:ascii="Cambria" w:hAnsi="Cambria"/>
-          <w:sz w:val="28"/>
-          <w:szCs w:val="28"/>
-        </w:rPr>
-        <w:t>java</w:t>
-      </w:r>
-      <w:r>
-        <w:rPr>
-          <w:rFonts w:ascii="Cambria" w:hAnsi="Cambria"/>
-          <w:sz w:val="28"/>
-          <w:szCs w:val="28"/>
-        </w:rPr>
-        <w:t>”</w:t>
-      </w:r>
-      <w:r>
-        <w:rPr>
-          <w:rFonts w:ascii="Cambria" w:hAnsi="Cambria"/>
-          <w:sz w:val="28"/>
-          <w:szCs w:val="28"/>
-        </w:rPr>
-        <w:t xml:space="preserve">, </w:t>
-      </w:r>
-      <w:r>
-        <w:rPr>
-          <w:rFonts w:ascii="Cambria" w:hAnsi="Cambria"/>
-          <w:sz w:val="28"/>
-          <w:szCs w:val="28"/>
-        </w:rPr>
-        <w:t>“</w:t>
-      </w:r>
-      <w:r>
-        <w:rPr>
-          <w:rFonts w:ascii="Cambria" w:hAnsi="Cambria"/>
-          <w:sz w:val="28"/>
-          <w:szCs w:val="28"/>
-        </w:rPr>
-        <w:t>-jar</w:t>
-      </w:r>
-      <w:r>
-        <w:rPr>
-          <w:rFonts w:ascii="Cambria" w:hAnsi="Cambria"/>
-          <w:sz w:val="28"/>
-          <w:szCs w:val="28"/>
-        </w:rPr>
-        <w:t>”</w:t>
-      </w:r>
-      <w:r>
-        <w:rPr>
-          <w:rFonts w:ascii="Cambria" w:hAnsi="Cambria"/>
-          <w:sz w:val="28"/>
-          <w:szCs w:val="28"/>
-        </w:rPr>
-        <w:t xml:space="preserve">, </w:t>
-      </w:r>
-      <w:r>
-        <w:rPr>
-          <w:rFonts w:ascii="Cambria" w:hAnsi="Cambria"/>
-          <w:sz w:val="28"/>
-          <w:szCs w:val="28"/>
-        </w:rPr>
-        <w:t>“</w:t>
-      </w:r>
-      <w:r>
-        <w:rPr>
-          <w:rFonts w:ascii="Cambria" w:hAnsi="Cambria"/>
-          <w:sz w:val="28"/>
-          <w:szCs w:val="28"/>
-        </w:rPr>
-        <w:t>app.jar</w:t>
-      </w:r>
-      <w:r>
-        <w:rPr>
-          <w:rFonts w:ascii="Cambria" w:hAnsi="Cambria"/>
-          <w:sz w:val="28"/>
-          <w:szCs w:val="28"/>
-        </w:rPr>
-        <w:t>”</w:t>
-      </w:r>
-      <w:r>
-        <w:rPr>
-          <w:rFonts w:ascii="Cambria" w:hAnsi="Cambria"/>
-          <w:sz w:val="28"/>
-          <w:szCs w:val="28"/>
-        </w:rPr>
-        <w:t>]</w:t>
-      </w:r>
+    </w:p>
+    <w:p>
+      <w:pPr>
+        <w:rPr>
+          <w:rFonts w:ascii="Cambria" w:hAnsi="Cambria"/>
+          <w:b/>
+          <w:bCs/>
+          <w:sz w:val="48"/>
+          <w:szCs w:val="48"/>
+        </w:rPr>
+      </w:pPr>
+      <w:r>
+        <w:rPr>
+          <w:rFonts w:ascii="Cambria" w:hAnsi="Cambria"/>
+          <w:b/>
+          <w:bCs/>
+          <w:sz w:val="48"/>
+          <w:szCs w:val="48"/>
+        </w:rPr>
+        <w:t>BACKEND DOCKERFILE</w:t>
+      </w:r>
+      <w:r>
+        <w:rPr>
+          <w:rFonts w:ascii="Cambria" w:hAnsi="Cambria"/>
+          <w:b/>
+          <w:bCs/>
+          <w:sz w:val="48"/>
+          <w:szCs w:val="48"/>
+        </w:rPr>
+        <w:t>: V1</w:t>
+      </w:r>
+    </w:p>
+    <w:p>
+      <w:pPr>
+        <w:rPr>
+          <w:rFonts w:ascii="Cambria" w:hAnsi="Cambria"/>
+          <w:sz w:val="28"/>
+          <w:szCs w:val="28"/>
+        </w:rPr>
+      </w:pPr>
+      <w:r>
+        <w:rPr>
+          <w:rFonts w:ascii="Cambria" w:hAnsi="Cambria"/>
+          <w:sz w:val="28"/>
+          <w:szCs w:val="28"/>
+        </w:rPr>
+        <w:t>/home/ubuntu/web/backend/Dockerfile</w:t>
+      </w:r>
+    </w:p>
+    <w:p>
+      <w:pPr>
+        <w:rPr>
+          <w:rFonts w:ascii="Cambria" w:hAnsi="Cambria"/>
+          <w:sz w:val="28"/>
+          <w:szCs w:val="28"/>
+        </w:rPr>
+      </w:pPr>
+      <w:r>
+        <w:rPr>
+          <w:rFonts w:ascii="Cambria" w:hAnsi="Cambria"/>
+          <w:sz w:val="28"/>
+          <w:szCs w:val="28"/>
+        </w:rPr>
+        <w:t># Use an official Java runtime as a parent image</w:t>
+      </w:r>
+      <w:r>
+        <w:rPr>
+          <w:rFonts w:ascii="Cambria" w:hAnsi="Cambria"/>
+          <w:sz w:val="28"/>
+          <w:szCs w:val="28"/>
+        </w:rPr>
+        <w:br/>
+        <w:t>FROM openjdk:17-jdk-slim</w:t>
+      </w:r>
+    </w:p>
+    <w:p>
+      <w:pPr>
+        <w:rPr>
+          <w:rFonts w:ascii="Cambria" w:hAnsi="Cambria"/>
+          <w:sz w:val="28"/>
+          <w:szCs w:val="28"/>
+        </w:rPr>
+      </w:pPr>
+      <w:r>
+        <w:rPr>
+          <w:rFonts w:ascii="Cambria" w:hAnsi="Cambria"/>
+          <w:sz w:val="28"/>
+          <w:szCs w:val="28"/>
+        </w:rPr>
+        <w:t># Set the</w:t>
+      </w:r>
+      <w:r>
+        <w:rPr>
+          <w:rFonts w:ascii="Cambria" w:hAnsi="Cambria"/>
+          <w:sz w:val="28"/>
+          <w:szCs w:val="28"/>
+        </w:rPr>
+        <w:br/>
+        <w:t>WORKDIR /app</w:t>
+      </w:r>
+      <w:r>
+        <w:rPr>
+          <w:rFonts w:ascii="Cambria" w:hAnsi="Cambria"/>
+          <w:sz w:val="28"/>
+          <w:szCs w:val="28"/>
+        </w:rPr>
+        <w:br/>
+        <w:t># Copy the jar file into the container</w:t>
+      </w:r>
+      <w:r>
+        <w:rPr>
+          <w:rFonts w:ascii="Cambria" w:hAnsi="Cambria"/>
+          <w:sz w:val="28"/>
+          <w:szCs w:val="28"/>
+        </w:rPr>
+        <w:br/>
+        <w:t>COPY target/QuantomSoft-0.0.1-SNAPSHOT.jar QuantomSoft-0.0.1-SNAPSHOT.jar</w:t>
+      </w:r>
+    </w:p>
+    <w:p>
+      <w:pPr>
+        <w:rPr>
+          <w:rFonts w:ascii="Cambria" w:hAnsi="Cambria"/>
+          <w:sz w:val="28"/>
+          <w:szCs w:val="28"/>
+        </w:rPr>
+      </w:pPr>
+      <w:r>
+        <w:rPr>
+          <w:rFonts w:ascii="Cambria" w:hAnsi="Cambria"/>
+          <w:sz w:val="28"/>
+          <w:szCs w:val="28"/>
+        </w:rPr>
+        <w:t># Make the port available to the outside world</w:t>
+      </w:r>
+      <w:r>
+        <w:rPr>
+          <w:rFonts w:ascii="Cambria" w:hAnsi="Cambria"/>
+          <w:sz w:val="28"/>
+          <w:szCs w:val="28"/>
+        </w:rPr>
+        <w:br/>
+        <w:t>EXPOSE 8080</w:t>
+      </w:r>
+    </w:p>
+    <w:p>
+      <w:pPr>
+        <w:rPr>
+          <w:rFonts w:ascii="Cambria" w:hAnsi="Cambria"/>
+          <w:sz w:val="28"/>
+          <w:szCs w:val="28"/>
+        </w:rPr>
+      </w:pPr>
+      <w:r>
+        <w:rPr>
+          <w:rFonts w:ascii="Cambria" w:hAnsi="Cambria"/>
+          <w:sz w:val="28"/>
+          <w:szCs w:val="28"/>
+        </w:rPr>
+        <w:t># Run the jar file</w:t>
+      </w:r>
+      <w:r>
+        <w:rPr>
+          <w:rFonts w:ascii="Cambria" w:hAnsi="Cambria"/>
+          <w:sz w:val="28"/>
+          <w:szCs w:val="28"/>
+        </w:rPr>
+        <w:br/>
+        <w:t>CMD ["java", "-jar", "QuantomSoft-0.0.1-SNAPSHOT.jar"]</w:t>
+      </w:r>
+    </w:p>
+    <w:p>
+      <w:pPr>
+        <w:rPr>
+          <w:rFonts w:ascii="Cambria" w:hAnsi="Cambria"/>
+          <w:sz w:val="28"/>
+          <w:szCs w:val="28"/>
+        </w:rPr>
+      </w:pPr>
     </w:p>
     <w:p/>
     <w:sectPr>
@@ -828,7 +1007,6 @@
   <w:style w:type="character" w:default="1" w:styleId="DefaultParagraphFont">
     <w:name w:val="Default Paragraph Font"/>
     <w:uiPriority w:val="1"/>
-    <w:semiHidden/>
     <w:unhideWhenUsed/>
   </w:style>
   <w:style w:type="table" w:default="1" w:styleId="TableNormal">

</xml_diff>